<commit_message>
Update Connect to Dev Server and MySQL DB Remotely.docx
</commit_message>
<xml_diff>
--- a/Documentation/Connect to Dev Server and MySQL DB Remotely.docx
+++ b/Documentation/Connect to Dev Server and MySQL DB Remotely.docx
@@ -572,7 +572,13 @@
         <w:rPr>
           <w:lang w:val="en-IE"/>
         </w:rPr>
-        <w:t>sashd_config</w:t>
+        <w:t>s</w:t>
+      </w:r>
+      <w:r>
+        <w:rPr>
+          <w:lang w:val="en-IE"/>
+        </w:rPr>
+        <w:t>shd_config</w:t>
       </w:r>
       <w:proofErr w:type="spellEnd"/>
     </w:p>

</xml_diff>